<commit_message>
SPRoUT flyer: make it white color
</commit_message>
<xml_diff>
--- a/teaching/SPROuT/SPROuT_flyer_manual_edit.docx
+++ b/teaching/SPROuT/SPROuT_flyer_manual_edit.docx
@@ -1,13 +1,13 @@
 
 <file path=word/document.xml><?xml version="1.0" encoding="utf-8"?>
 <w:document xmlns:wpc="http://schemas.microsoft.com/office/word/2010/wordprocessingCanvas" xmlns:cx="http://schemas.microsoft.com/office/drawing/2014/chartex" xmlns:cx1="http://schemas.microsoft.com/office/drawing/2015/9/8/chartex" xmlns:cx2="http://schemas.microsoft.com/office/drawing/2015/10/21/chartex" xmlns:cx3="http://schemas.microsoft.com/office/drawing/2016/5/9/chartex" xmlns:cx4="http://schemas.microsoft.com/office/drawing/2016/5/10/chartex" xmlns:cx5="http://schemas.microsoft.com/office/drawing/2016/5/11/chartex" xmlns:cx6="http://schemas.microsoft.com/office/drawing/2016/5/12/chartex" xmlns:cx7="http://schemas.microsoft.com/office/drawing/2016/5/13/chartex" xmlns:cx8="http://schemas.microsoft.com/office/drawing/2016/5/14/chartex" xmlns:mc="http://schemas.openxmlformats.org/markup-compatibility/2006" xmlns:aink="http://schemas.microsoft.com/office/drawing/2016/ink" xmlns:am3d="http://schemas.microsoft.com/office/drawing/2017/model3d" xmlns:o="urn:schemas-microsoft-com:office:office" xmlns:oel="http://schemas.microsoft.com/office/2019/extlst" xmlns:r="http://schemas.openxmlformats.org/officeDocument/2006/relationships" xmlns:m="http://schemas.openxmlformats.org/officeDocument/2006/math" xmlns:v="urn:schemas-microsoft-com:vml" xmlns:wp14="http://schemas.microsoft.com/office/word/2010/wordprocessingDrawing" xmlns:wp="http://schemas.openxmlformats.org/drawingml/2006/wordprocessingDrawing" xmlns:w10="urn:schemas-microsoft-com:office:word" xmlns:w="http://schemas.openxmlformats.org/wordprocessingml/2006/main" xmlns:w14="http://schemas.microsoft.com/office/word/2010/wordml" xmlns:w15="http://schemas.microsoft.com/office/word/2012/wordml" xmlns:w16cex="http://schemas.microsoft.com/office/word/2018/wordml/cex" xmlns:w16cid="http://schemas.microsoft.com/office/word/2016/wordml/cid" xmlns:w16="http://schemas.microsoft.com/office/word/2018/wordml" xmlns:w16du="http://schemas.microsoft.com/office/word/2023/wordml/word16du" xmlns:w16sdtdh="http://schemas.microsoft.com/office/word/2020/wordml/sdtdatahash" xmlns:w16se="http://schemas.microsoft.com/office/word/2015/wordml/symex" xmlns:wpg="http://schemas.microsoft.com/office/word/2010/wordprocessingGroup" xmlns:wpi="http://schemas.microsoft.com/office/word/2010/wordprocessingInk" xmlns:wne="http://schemas.microsoft.com/office/word/2006/wordml" xmlns:wps="http://schemas.microsoft.com/office/word/2010/wordprocessingShape" mc:Ignorable="w14 w15 w16se w16cid w16 w16cex w16sdtdh w16du wp14">
-  <w:background w:color="1372A2"/>
+  <w:background w:color="FFFFFF" w:themeColor="background1"/>
   <w:body>
     <w:p>
       <w:pPr>
         <w:pStyle w:val="Title"/>
         <w:rPr>
-          <w:color w:val="69C7E3"/>
+          <w:color w:val="2F6046"/>
           <w:sz w:val="44"/>
           <w:szCs w:val="44"/>
           <w:u w:val="single"/>
@@ -15,7 +15,7 @@
       </w:pPr>
       <w:r>
         <w:rPr>
-          <w:color w:val="69C7E3"/>
+          <w:color w:val="2F6046"/>
           <w:sz w:val="44"/>
           <w:szCs w:val="44"/>
           <w:u w:val="single"/>
@@ -33,34 +33,39 @@
           <w:noProof/>
         </w:rPr>
         <w:drawing>
-          <wp:inline distT="0" distB="0" distL="0" distR="0" wp14:anchorId="10F3300D" wp14:editId="2632F99B">
-            <wp:extent cx="3762685" cy="2156346"/>
+          <wp:inline distT="0" distB="0" distL="0" distR="0" wp14:anchorId="6E9652F8" wp14:editId="03E9175E">
+            <wp:extent cx="4705665" cy="2576945"/>
             <wp:effectExtent l="0" t="0" r="0" b="0"/>
-            <wp:docPr id="21" name="Picture"/>
-            <wp:cNvGraphicFramePr/>
+            <wp:docPr id="314192852" name="Picture 1" descr="A green and blue logo&#10;&#10;Description automatically generated"/>
+            <wp:cNvGraphicFramePr>
+              <a:graphicFrameLocks xmlns:a="http://schemas.openxmlformats.org/drawingml/2006/main" noChangeAspect="1"/>
+            </wp:cNvGraphicFramePr>
             <a:graphic xmlns:a="http://schemas.openxmlformats.org/drawingml/2006/main">
               <a:graphicData uri="http://schemas.openxmlformats.org/drawingml/2006/picture">
                 <pic:pic xmlns:pic="http://schemas.openxmlformats.org/drawingml/2006/picture">
                   <pic:nvPicPr>
-                    <pic:cNvPr id="22" name="Picture" descr="sprout_logo_blue.jpg"/>
-                    <pic:cNvPicPr>
-                      <a:picLocks noChangeAspect="1" noChangeArrowheads="1"/>
-                    </pic:cNvPicPr>
+                    <pic:cNvPr id="314192852" name="Picture 1" descr="A green and blue logo&#10;&#10;Description automatically generated"/>
+                    <pic:cNvPicPr/>
                   </pic:nvPicPr>
                   <pic:blipFill rotWithShape="1">
-                    <a:blip r:embed="rId7"/>
-                    <a:srcRect t="22930" b="19761"/>
+                    <a:blip r:embed="rId7">
+                      <a:extLst>
+                        <a:ext uri="{28A0092B-C50C-407E-A947-70E740481C1C}">
+                          <a14:useLocalDpi xmlns:a14="http://schemas.microsoft.com/office/drawing/2010/main" val="0"/>
+                        </a:ext>
+                      </a:extLst>
+                    </a:blip>
+                    <a:srcRect t="24721" b="20516"/>
                     <a:stretch/>
                   </pic:blipFill>
                   <pic:spPr bwMode="auto">
                     <a:xfrm>
                       <a:off x="0" y="0"/>
-                      <a:ext cx="3833428" cy="2196888"/>
+                      <a:ext cx="4812356" cy="2635372"/>
                     </a:xfrm>
                     <a:prstGeom prst="rect">
                       <a:avLst/>
                     </a:prstGeom>
-                    <a:noFill/>
                     <a:ln>
                       <a:noFill/>
                     </a:ln>
@@ -83,13 +88,19 @@
         <w:jc w:val="center"/>
       </w:pPr>
       <w:r>
-        <w:t xml:space="preserve">Join our interactive four-day workshop, designed for Master’s and PhD students who wish to enhance their scientific research capabilities through </w:t>
+        <w:rPr>
+          <w:color w:val="011C3A"/>
+        </w:rPr>
+        <w:t>Join our interactive four-day workshop, designed for Master’s and PhD students who wish to enhance their scientific research capabilities through</w:t>
+      </w:r>
+      <w:r>
+        <w:t xml:space="preserve"> </w:t>
       </w:r>
       <w:r>
         <w:rPr>
           <w:b/>
           <w:bCs/>
-          <w:color w:val="78B53E"/>
+          <w:color w:val="2C883B"/>
         </w:rPr>
         <w:t>Open Science, Version Control, and Team Collaboration</w:t>
       </w:r>
@@ -109,7 +120,83 @@
         <mc:AlternateContent>
           <mc:Choice Requires="wps">
             <w:drawing>
-              <wp:anchor distT="45720" distB="45720" distL="114300" distR="114300" simplePos="0" relativeHeight="251660288" behindDoc="0" locked="0" layoutInCell="1" allowOverlap="1" wp14:anchorId="5B2094DE" wp14:editId="185A7A5E">
+              <wp:anchor distT="0" distB="0" distL="114300" distR="114300" simplePos="0" relativeHeight="251659263" behindDoc="0" locked="0" layoutInCell="1" allowOverlap="1" wp14:anchorId="4BF26ACC" wp14:editId="4333415D">
+                <wp:simplePos x="0" y="0"/>
+                <wp:positionH relativeFrom="column">
+                  <wp:posOffset>677830</wp:posOffset>
+                </wp:positionH>
+                <wp:positionV relativeFrom="paragraph">
+                  <wp:posOffset>3801</wp:posOffset>
+                </wp:positionV>
+                <wp:extent cx="5295900" cy="1590675"/>
+                <wp:effectExtent l="57150" t="19050" r="76200" b="104775"/>
+                <wp:wrapNone/>
+                <wp:docPr id="1387346808" name="Rectangle: Rounded Corners 1"/>
+                <wp:cNvGraphicFramePr/>
+                <a:graphic xmlns:a="http://schemas.openxmlformats.org/drawingml/2006/main">
+                  <a:graphicData uri="http://schemas.microsoft.com/office/word/2010/wordprocessingShape">
+                    <wps:wsp>
+                      <wps:cNvSpPr/>
+                      <wps:spPr>
+                        <a:xfrm>
+                          <a:off x="0" y="0"/>
+                          <a:ext cx="5295900" cy="1590675"/>
+                        </a:xfrm>
+                        <a:prstGeom prst="roundRect">
+                          <a:avLst/>
+                        </a:prstGeom>
+                        <a:solidFill>
+                          <a:srgbClr val="011C3A"/>
+                        </a:solidFill>
+                        <a:ln>
+                          <a:solidFill>
+                            <a:srgbClr val="69C7E3"/>
+                          </a:solidFill>
+                        </a:ln>
+                      </wps:spPr>
+                      <wps:style>
+                        <a:lnRef idx="1">
+                          <a:schemeClr val="accent1"/>
+                        </a:lnRef>
+                        <a:fillRef idx="3">
+                          <a:schemeClr val="accent1"/>
+                        </a:fillRef>
+                        <a:effectRef idx="2">
+                          <a:schemeClr val="accent1"/>
+                        </a:effectRef>
+                        <a:fontRef idx="minor">
+                          <a:schemeClr val="lt1"/>
+                        </a:fontRef>
+                      </wps:style>
+                      <wps:bodyPr rot="0" spcFirstLastPara="0" vertOverflow="overflow" horzOverflow="overflow" vert="horz" wrap="square" lIns="91440" tIns="45720" rIns="91440" bIns="45720" numCol="1" spcCol="0" rtlCol="0" fromWordArt="0" anchor="ctr" anchorCtr="0" forceAA="0" compatLnSpc="1">
+                        <a:prstTxWarp prst="textNoShape">
+                          <a:avLst/>
+                        </a:prstTxWarp>
+                        <a:noAutofit/>
+                      </wps:bodyPr>
+                    </wps:wsp>
+                  </a:graphicData>
+                </a:graphic>
+              </wp:anchor>
+            </w:drawing>
+          </mc:Choice>
+          <mc:Fallback>
+            <w:pict>
+              <v:roundrect w14:anchorId="6ADB8DF8" id="Rectangle: Rounded Corners 1" o:spid="_x0000_s1026" style="position:absolute;margin-left:53.35pt;margin-top:.3pt;width:417pt;height:125.25pt;z-index:251659263;visibility:visible;mso-wrap-style:square;mso-wrap-distance-left:9pt;mso-wrap-distance-top:0;mso-wrap-distance-right:9pt;mso-wrap-distance-bottom:0;mso-position-horizontal:absolute;mso-position-horizontal-relative:text;mso-position-vertical:absolute;mso-position-vertical-relative:text;v-text-anchor:middle" arcsize="10923f" o:gfxdata="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" fillcolor="#011c3a" strokecolor="#69c7e3">
+                <v:shadow on="t" color="black" opacity="22937f" origin=",.5" offset="0,.63889mm"/>
+              </v:roundrect>
+            </w:pict>
+          </mc:Fallback>
+        </mc:AlternateContent>
+      </w:r>
+      <w:r>
+        <w:rPr>
+          <w:noProof/>
+        </w:rPr>
+        <mc:AlternateContent>
+          <mc:Choice Requires="wps">
+            <w:drawing>
+              <wp:anchor distT="45720" distB="45720" distL="114300" distR="114300" simplePos="0" relativeHeight="251660288" behindDoc="0" locked="0" layoutInCell="1" allowOverlap="1" wp14:anchorId="5B2094DE" wp14:editId="05A8FB34">
                 <wp:simplePos x="0" y="0"/>
                 <wp:positionH relativeFrom="column">
                   <wp:posOffset>581025</wp:posOffset>
@@ -118,7 +205,7 @@
                   <wp:posOffset>3810</wp:posOffset>
                 </wp:positionV>
                 <wp:extent cx="5295900" cy="1590675"/>
-                <wp:effectExtent l="0" t="0" r="19050" b="28575"/>
+                <wp:effectExtent l="0" t="0" r="0" b="0"/>
                 <wp:wrapSquare wrapText="bothSides"/>
                 <wp:docPr id="217" name="Text Box 2"/>
                 <wp:cNvGraphicFramePr>
@@ -138,13 +225,9 @@
                         <a:prstGeom prst="rect">
                           <a:avLst/>
                         </a:prstGeom>
-                        <a:solidFill>
-                          <a:srgbClr val="011C3A"/>
-                        </a:solidFill>
+                        <a:noFill/>
                         <a:ln w="9525">
-                          <a:solidFill>
-                            <a:srgbClr val="69C7E3"/>
-                          </a:solidFill>
+                          <a:noFill/>
                           <a:miter lim="800000"/>
                           <a:headEnd/>
                           <a:tailEnd/>
@@ -195,7 +278,7 @@
                               <w:pStyle w:val="Compact"/>
                               <w:numPr>
                                 <w:ilvl w:val="0"/>
-                                <w:numId w:val="2"/>
+                                <w:numId w:val="5"/>
                               </w:numPr>
                               <w:rPr>
                                 <w:color w:val="78B53E"/>
@@ -213,7 +296,7 @@
                               <w:pStyle w:val="Compact"/>
                               <w:numPr>
                                 <w:ilvl w:val="0"/>
-                                <w:numId w:val="2"/>
+                                <w:numId w:val="5"/>
                               </w:numPr>
                               <w:rPr>
                                 <w:color w:val="78B53E"/>
@@ -245,7 +328,7 @@
                               <w:pStyle w:val="Compact"/>
                               <w:numPr>
                                 <w:ilvl w:val="0"/>
-                                <w:numId w:val="2"/>
+                                <w:numId w:val="5"/>
                               </w:numPr>
                               <w:rPr>
                                 <w:color w:val="78B53E"/>
@@ -259,7 +342,13 @@
                             </w:r>
                           </w:p>
                           <w:bookmarkEnd w:id="1"/>
-                          <w:p/>
+                          <w:p>
+                            <w:pPr>
+                              <w:rPr>
+                                <w:color w:val="78B53E"/>
+                              </w:rPr>
+                            </w:pPr>
+                          </w:p>
                         </w:txbxContent>
                       </wps:txbx>
                       <wps:bodyPr rot="0" vert="horz" wrap="square" lIns="91440" tIns="45720" rIns="91440" bIns="45720" anchor="t" anchorCtr="0">
@@ -283,7 +372,7 @@
                 <v:stroke joinstyle="miter"/>
                 <v:path gradientshapeok="t" o:connecttype="rect"/>
               </v:shapetype>
-              <v:shape id="Text Box 2" o:spid="_x0000_s1026" type="#_x0000_t202" style="position:absolute;margin-left:45.75pt;margin-top:.3pt;width:417pt;height:125.25pt;z-index:251660288;visibility:visible;mso-wrap-style:square;mso-width-percent:0;mso-height-percent:0;mso-wrap-distance-left:9pt;mso-wrap-distance-top:3.6pt;mso-wrap-distance-right:9pt;mso-wrap-distance-bottom:3.6pt;mso-position-horizontal:absolute;mso-position-horizontal-relative:text;mso-position-vertical:absolute;mso-position-vertical-relative:text;mso-width-percent:0;mso-height-percent:0;mso-width-relative:margin;mso-height-relative:margin;v-text-anchor:top" o:gfxdata="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" fillcolor="#011c3a" strokecolor="#69c7e3">
+              <v:shape id="Text Box 2" o:spid="_x0000_s1026" type="#_x0000_t202" style="position:absolute;margin-left:45.75pt;margin-top:.3pt;width:417pt;height:125.25pt;z-index:251660288;visibility:visible;mso-wrap-style:square;mso-width-percent:0;mso-height-percent:0;mso-wrap-distance-left:9pt;mso-wrap-distance-top:3.6pt;mso-wrap-distance-right:9pt;mso-wrap-distance-bottom:3.6pt;mso-position-horizontal:absolute;mso-position-horizontal-relative:text;mso-position-vertical:absolute;mso-position-vertical-relative:text;mso-width-percent:0;mso-height-percent:0;mso-width-relative:margin;mso-height-relative:margin;v-text-anchor:top" o:gfxdata="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" filled="f" stroked="f">
                 <v:textbox>
                   <w:txbxContent>
                     <w:p>
@@ -329,7 +418,7 @@
                         <w:pStyle w:val="Compact"/>
                         <w:numPr>
                           <w:ilvl w:val="0"/>
-                          <w:numId w:val="2"/>
+                          <w:numId w:val="5"/>
                         </w:numPr>
                         <w:rPr>
                           <w:color w:val="78B53E"/>
@@ -347,7 +436,7 @@
                         <w:pStyle w:val="Compact"/>
                         <w:numPr>
                           <w:ilvl w:val="0"/>
-                          <w:numId w:val="2"/>
+                          <w:numId w:val="5"/>
                         </w:numPr>
                         <w:rPr>
                           <w:color w:val="78B53E"/>
@@ -379,7 +468,7 @@
                         <w:pStyle w:val="Compact"/>
                         <w:numPr>
                           <w:ilvl w:val="0"/>
-                          <w:numId w:val="2"/>
+                          <w:numId w:val="5"/>
                         </w:numPr>
                         <w:rPr>
                           <w:color w:val="78B53E"/>
@@ -393,7 +482,13 @@
                       </w:r>
                     </w:p>
                     <w:bookmarkEnd w:id="2"/>
-                    <w:p/>
+                    <w:p>
+                      <w:pPr>
+                        <w:rPr>
+                          <w:color w:val="78B53E"/>
+                        </w:rPr>
+                      </w:pPr>
+                    </w:p>
                   </w:txbxContent>
                 </v:textbox>
                 <w10:wrap type="square"/>
@@ -408,14 +503,14 @@
         <w:pStyle w:val="Heading2"/>
         <w:jc w:val="center"/>
         <w:rPr>
-          <w:color w:val="78B53E"/>
+          <w:color w:val="2C883B"/>
           <w:sz w:val="36"/>
           <w:szCs w:val="36"/>
         </w:rPr>
       </w:pPr>
       <w:r>
         <w:rPr>
-          <w:color w:val="78B53E"/>
+          <w:color w:val="2C883B"/>
           <w:sz w:val="36"/>
           <w:szCs w:val="36"/>
         </w:rPr>
@@ -423,7 +518,7 @@
       </w:r>
       <w:r>
         <w:rPr>
-          <w:color w:val="78B53E"/>
+          <w:color w:val="2C883B"/>
           <w:sz w:val="36"/>
           <w:szCs w:val="36"/>
           <w:u w:val="single"/>
@@ -435,14 +530,14 @@
       <w:pPr>
         <w:pStyle w:val="Heading2"/>
         <w:rPr>
-          <w:color w:val="011C3A"/>
+          <w:color w:val="78B53E"/>
         </w:rPr>
       </w:pPr>
       <w:bookmarkStart w:id="3" w:name="expected-learning-outcomes"/>
       <w:bookmarkEnd w:id="0"/>
       <w:r>
         <w:rPr>
-          <w:color w:val="011C3A"/>
+          <w:color w:val="78B53E"/>
         </w:rPr>
         <w:t>Expected Learning Outcomes</w:t>
       </w:r>
@@ -452,44 +547,50 @@
         <w:pStyle w:val="Compact"/>
         <w:numPr>
           <w:ilvl w:val="0"/>
-          <w:numId w:val="3"/>
+          <w:numId w:val="6"/>
         </w:numPr>
-      </w:pPr>
-      <w:r>
+        <w:rPr>
+          <w:color w:val="011C3A"/>
+        </w:rPr>
+      </w:pPr>
+      <w:r>
+        <w:rPr>
+          <w:color w:val="011C3A"/>
+        </w:rPr>
         <w:t xml:space="preserve">Master the tools for </w:t>
       </w:r>
       <w:r>
         <w:rPr>
           <w:b/>
           <w:bCs/>
-          <w:color w:val="9BBB59" w:themeColor="accent3"/>
+          <w:color w:val="1372A2"/>
         </w:rPr>
         <w:t>Open Science</w:t>
       </w:r>
       <w:r>
         <w:rPr>
-          <w:color w:val="9BBB59" w:themeColor="accent3"/>
-        </w:rPr>
-        <w:t xml:space="preserve"> </w:t>
-      </w:r>
-      <w:r>
-        <w:t xml:space="preserve">🌎 and </w:t>
+          <w:color w:val="011C3A"/>
+        </w:rPr>
+        <w:t xml:space="preserve"> 🌎 and </w:t>
       </w:r>
       <w:r>
         <w:rPr>
           <w:b/>
           <w:bCs/>
-          <w:color w:val="9BBB59" w:themeColor="accent3"/>
+          <w:color w:val="1372A2"/>
         </w:rPr>
         <w:t>Reproducibility</w:t>
       </w:r>
       <w:r>
         <w:rPr>
-          <w:color w:val="9BBB59" w:themeColor="accent3"/>
+          <w:color w:val="1372A2"/>
         </w:rPr>
         <w:t xml:space="preserve"> </w:t>
       </w:r>
       <w:r>
+        <w:rPr>
+          <w:color w:val="011C3A"/>
+        </w:rPr>
         <w:t>📜.</w:t>
       </w:r>
     </w:p>
@@ -498,27 +599,36 @@
         <w:pStyle w:val="Compact"/>
         <w:numPr>
           <w:ilvl w:val="0"/>
-          <w:numId w:val="3"/>
+          <w:numId w:val="6"/>
         </w:numPr>
-      </w:pPr>
-      <w:r>
+        <w:rPr>
+          <w:color w:val="011C3A"/>
+        </w:rPr>
+      </w:pPr>
+      <w:r>
+        <w:rPr>
+          <w:color w:val="011C3A"/>
+        </w:rPr>
         <w:t xml:space="preserve">Gain hands-on experience with </w:t>
       </w:r>
       <w:r>
         <w:rPr>
           <w:b/>
           <w:bCs/>
-          <w:color w:val="9BBB59" w:themeColor="accent3"/>
+          <w:color w:val="1372A2"/>
         </w:rPr>
         <w:t>Git/GitHub</w:t>
       </w:r>
       <w:r>
         <w:rPr>
-          <w:color w:val="9BBB59" w:themeColor="accent3"/>
+          <w:color w:val="1372A2"/>
         </w:rPr>
         <w:t xml:space="preserve"> </w:t>
       </w:r>
       <w:r>
+        <w:rPr>
+          <w:color w:val="011C3A"/>
+        </w:rPr>
         <w:t>for version control 💻.</w:t>
       </w:r>
     </w:p>
@@ -527,27 +637,36 @@
         <w:pStyle w:val="Compact"/>
         <w:numPr>
           <w:ilvl w:val="0"/>
-          <w:numId w:val="3"/>
+          <w:numId w:val="6"/>
         </w:numPr>
-      </w:pPr>
-      <w:r>
+        <w:rPr>
+          <w:color w:val="011C3A"/>
+        </w:rPr>
+      </w:pPr>
+      <w:r>
+        <w:rPr>
+          <w:color w:val="011C3A"/>
+        </w:rPr>
         <w:t xml:space="preserve">Learn </w:t>
       </w:r>
       <w:r>
         <w:rPr>
           <w:b/>
           <w:bCs/>
-          <w:color w:val="9BBB59" w:themeColor="accent3"/>
+          <w:color w:val="1372A2"/>
         </w:rPr>
         <w:t>collaborative techniques</w:t>
       </w:r>
       <w:r>
         <w:rPr>
-          <w:color w:val="9BBB59" w:themeColor="accent3"/>
+          <w:color w:val="1372A2"/>
         </w:rPr>
         <w:t xml:space="preserve"> </w:t>
       </w:r>
       <w:r>
+        <w:rPr>
+          <w:color w:val="011C3A"/>
+        </w:rPr>
         <w:t>that will boost your career in science 🤝.</w:t>
       </w:r>
     </w:p>
@@ -556,10 +675,16 @@
         <w:pStyle w:val="Compact"/>
         <w:numPr>
           <w:ilvl w:val="0"/>
-          <w:numId w:val="3"/>
+          <w:numId w:val="6"/>
         </w:numPr>
-      </w:pPr>
-      <w:r>
+        <w:rPr>
+          <w:color w:val="011C3A"/>
+        </w:rPr>
+      </w:pPr>
+      <w:r>
+        <w:rPr>
+          <w:color w:val="011C3A"/>
+        </w:rPr>
         <w:t>Navigate and solve real-world challenges🛠️ in a team setting👥.</w:t>
       </w:r>
       <w:bookmarkStart w:id="4" w:name="workshop-details"/>
@@ -575,16 +700,16 @@
       <w:r>
         <w:rPr>
           <w:noProof/>
-          <w:color w:val="011C3A"/>
+          <w:color w:val="78B53E"/>
         </w:rPr>
         <w:drawing>
-          <wp:anchor distT="0" distB="0" distL="114300" distR="114300" simplePos="0" relativeHeight="251658240" behindDoc="0" locked="0" layoutInCell="1" allowOverlap="1" wp14:anchorId="43ED2566" wp14:editId="00E6DD7B">
+          <wp:anchor distT="0" distB="0" distL="114300" distR="114300" simplePos="0" relativeHeight="251658240" behindDoc="0" locked="0" layoutInCell="1" allowOverlap="1" wp14:anchorId="43ED2566" wp14:editId="38A9D5D2">
             <wp:simplePos x="0" y="0"/>
             <wp:positionH relativeFrom="column">
-              <wp:posOffset>4973320</wp:posOffset>
+              <wp:posOffset>4979926</wp:posOffset>
             </wp:positionH>
             <wp:positionV relativeFrom="paragraph">
-              <wp:posOffset>22225</wp:posOffset>
+              <wp:posOffset>16415</wp:posOffset>
             </wp:positionV>
             <wp:extent cx="1514816" cy="1514816"/>
             <wp:effectExtent l="0" t="0" r="9525" b="9525"/>
@@ -595,7 +720,7 @@
               <a:graphicData uri="http://schemas.openxmlformats.org/drawingml/2006/picture">
                 <pic:pic xmlns:pic="http://schemas.openxmlformats.org/drawingml/2006/picture">
                   <pic:nvPicPr>
-                    <pic:cNvPr id="29" name="Picture" descr="../..\teaching//SPROuT/qr_code.png"/>
+                    <pic:cNvPr id="28" name="Picture"/>
                     <pic:cNvPicPr>
                       <a:picLocks noChangeAspect="1" noChangeArrowheads="1"/>
                     </pic:cNvPicPr>
@@ -641,9 +766,9 @@
       </w:r>
       <w:r>
         <w:rPr>
-          <w:color w:val="011C3A"/>
-        </w:rPr>
-        <w:t>Workshop Details:</w:t>
+          <w:color w:val="78B53E"/>
+        </w:rPr>
+        <w:t>Workshop Details</w:t>
       </w:r>
     </w:p>
     <w:p>
@@ -651,8 +776,11 @@
         <w:pStyle w:val="Compact"/>
         <w:numPr>
           <w:ilvl w:val="0"/>
-          <w:numId w:val="4"/>
+          <w:numId w:val="7"/>
         </w:numPr>
+        <w:rPr>
+          <w:color w:val="011C3A"/>
+        </w:rPr>
       </w:pPr>
       <w:r>
         <w:rPr>
@@ -660,16 +788,12 @@
           <w:bCs/>
           <w:color w:val="011C3A"/>
         </w:rPr>
-        <w:t>Duration</w:t>
-      </w:r>
-      <w:r>
-        <w:rPr>
-          <w:b/>
-          <w:bCs/>
-        </w:rPr>
-        <w:t>:</w:t>
-      </w:r>
-      <w:r>
+        <w:t>Duration:</w:t>
+      </w:r>
+      <w:r>
+        <w:rPr>
+          <w:color w:val="011C3A"/>
+        </w:rPr>
         <w:t xml:space="preserve"> 4 Days (specific days to be specified).</w:t>
       </w:r>
     </w:p>
@@ -678,8 +802,11 @@
         <w:pStyle w:val="Compact"/>
         <w:numPr>
           <w:ilvl w:val="0"/>
-          <w:numId w:val="4"/>
+          <w:numId w:val="7"/>
         </w:numPr>
+        <w:rPr>
+          <w:color w:val="011C3A"/>
+        </w:rPr>
       </w:pPr>
       <w:r>
         <w:rPr>
@@ -687,16 +814,12 @@
           <w:bCs/>
           <w:color w:val="011C3A"/>
         </w:rPr>
-        <w:t>Credits</w:t>
-      </w:r>
-      <w:r>
-        <w:rPr>
-          <w:b/>
-          <w:bCs/>
-        </w:rPr>
-        <w:t>:</w:t>
-      </w:r>
-      <w:r>
+        <w:t>Credits:</w:t>
+      </w:r>
+      <w:r>
+        <w:rPr>
+          <w:color w:val="011C3A"/>
+        </w:rPr>
         <w:t xml:space="preserve"> 3.</w:t>
       </w:r>
     </w:p>
@@ -705,8 +828,11 @@
         <w:pStyle w:val="Compact"/>
         <w:numPr>
           <w:ilvl w:val="0"/>
-          <w:numId w:val="4"/>
+          <w:numId w:val="7"/>
         </w:numPr>
+        <w:rPr>
+          <w:color w:val="011C3A"/>
+        </w:rPr>
       </w:pPr>
       <w:r>
         <w:rPr>
@@ -717,16 +843,23 @@
         <w:t>SIS Code</w:t>
       </w:r>
       <w:r>
+        <w:rPr>
+          <w:color w:val="011C3A"/>
+        </w:rPr>
         <w:t xml:space="preserve">: </w:t>
       </w:r>
       <w:r>
         <w:rPr>
           <w:i/>
           <w:iCs/>
+          <w:color w:val="011C3A"/>
         </w:rPr>
         <w:t>MB120C26</w:t>
       </w:r>
       <w:r>
+        <w:rPr>
+          <w:color w:val="011C3A"/>
+        </w:rPr>
         <w:t>.</w:t>
       </w:r>
       <w:bookmarkStart w:id="5" w:name="scan-the-qr-code-for-more-info"/>
@@ -735,7 +868,7 @@
     </w:p>
     <w:sectPr>
       <w:pgSz w:w="12240" w:h="15840"/>
-      <w:pgMar w:top="1134" w:right="1077" w:bottom="1440" w:left="1077" w:header="720" w:footer="720" w:gutter="0"/>
+      <w:pgMar w:top="567" w:right="1077" w:bottom="1440" w:left="1077" w:header="720" w:footer="720" w:gutter="0"/>
       <w:cols w:space="720"/>
       <w:docGrid w:linePitch="326"/>
     </w:sectPr>
@@ -943,6 +1076,249 @@
       </w:pPr>
     </w:lvl>
   </w:abstractNum>
+  <w:abstractNum w:abstractNumId="2" w15:restartNumberingAfterBreak="0">
+    <w:nsid w:val="11517A5F"/>
+    <w:multiLevelType w:val="multilevel"/>
+    <w:tmpl w:val="5B0A264E"/>
+    <w:lvl w:ilvl="0">
+      <w:start w:val="1"/>
+      <w:numFmt w:val="bullet"/>
+      <w:lvlText w:val="o"/>
+      <w:lvlJc w:val="left"/>
+      <w:pPr>
+        <w:ind w:left="720" w:hanging="480"/>
+      </w:pPr>
+      <w:rPr>
+        <w:rFonts w:ascii="Courier New" w:hAnsi="Courier New" w:cs="Courier New" w:hint="default"/>
+      </w:rPr>
+    </w:lvl>
+    <w:lvl w:ilvl="1">
+      <w:numFmt w:val="bullet"/>
+      <w:lvlText w:val="–"/>
+      <w:lvlJc w:val="left"/>
+      <w:pPr>
+        <w:ind w:left="1440" w:hanging="480"/>
+      </w:pPr>
+    </w:lvl>
+    <w:lvl w:ilvl="2">
+      <w:numFmt w:val="bullet"/>
+      <w:lvlText w:val="•"/>
+      <w:lvlJc w:val="left"/>
+      <w:pPr>
+        <w:ind w:left="2160" w:hanging="480"/>
+      </w:pPr>
+    </w:lvl>
+    <w:lvl w:ilvl="3">
+      <w:numFmt w:val="bullet"/>
+      <w:lvlText w:val="–"/>
+      <w:lvlJc w:val="left"/>
+      <w:pPr>
+        <w:ind w:left="2880" w:hanging="480"/>
+      </w:pPr>
+    </w:lvl>
+    <w:lvl w:ilvl="4">
+      <w:numFmt w:val="bullet"/>
+      <w:lvlText w:val="•"/>
+      <w:lvlJc w:val="left"/>
+      <w:pPr>
+        <w:ind w:left="3600" w:hanging="480"/>
+      </w:pPr>
+    </w:lvl>
+    <w:lvl w:ilvl="5">
+      <w:numFmt w:val="bullet"/>
+      <w:lvlText w:val="–"/>
+      <w:lvlJc w:val="left"/>
+      <w:pPr>
+        <w:ind w:left="4320" w:hanging="480"/>
+      </w:pPr>
+    </w:lvl>
+    <w:lvl w:ilvl="6">
+      <w:numFmt w:val="bullet"/>
+      <w:lvlText w:val="•"/>
+      <w:lvlJc w:val="left"/>
+      <w:pPr>
+        <w:ind w:left="5040" w:hanging="480"/>
+      </w:pPr>
+    </w:lvl>
+    <w:lvl w:ilvl="7">
+      <w:numFmt w:val="bullet"/>
+      <w:lvlText w:val="–"/>
+      <w:lvlJc w:val="left"/>
+      <w:pPr>
+        <w:ind w:left="5760" w:hanging="480"/>
+      </w:pPr>
+    </w:lvl>
+    <w:lvl w:ilvl="8">
+      <w:numFmt w:val="bullet"/>
+      <w:lvlText w:val="•"/>
+      <w:lvlJc w:val="left"/>
+      <w:pPr>
+        <w:ind w:left="6480" w:hanging="480"/>
+      </w:pPr>
+    </w:lvl>
+  </w:abstractNum>
+  <w:abstractNum w:abstractNumId="3" w15:restartNumberingAfterBreak="0">
+    <w:nsid w:val="31C174AA"/>
+    <w:multiLevelType w:val="multilevel"/>
+    <w:tmpl w:val="A13E3FBA"/>
+    <w:lvl w:ilvl="0">
+      <w:start w:val="1"/>
+      <w:numFmt w:val="bullet"/>
+      <w:lvlText w:val="o"/>
+      <w:lvlJc w:val="left"/>
+      <w:pPr>
+        <w:ind w:left="720" w:hanging="480"/>
+      </w:pPr>
+      <w:rPr>
+        <w:rFonts w:ascii="Courier New" w:hAnsi="Courier New" w:cs="Courier New" w:hint="default"/>
+      </w:rPr>
+    </w:lvl>
+    <w:lvl w:ilvl="1">
+      <w:numFmt w:val="bullet"/>
+      <w:lvlText w:val="–"/>
+      <w:lvlJc w:val="left"/>
+      <w:pPr>
+        <w:ind w:left="1440" w:hanging="480"/>
+      </w:pPr>
+    </w:lvl>
+    <w:lvl w:ilvl="2">
+      <w:numFmt w:val="bullet"/>
+      <w:lvlText w:val="•"/>
+      <w:lvlJc w:val="left"/>
+      <w:pPr>
+        <w:ind w:left="2160" w:hanging="480"/>
+      </w:pPr>
+    </w:lvl>
+    <w:lvl w:ilvl="3">
+      <w:numFmt w:val="bullet"/>
+      <w:lvlText w:val="–"/>
+      <w:lvlJc w:val="left"/>
+      <w:pPr>
+        <w:ind w:left="2880" w:hanging="480"/>
+      </w:pPr>
+    </w:lvl>
+    <w:lvl w:ilvl="4">
+      <w:numFmt w:val="bullet"/>
+      <w:lvlText w:val="•"/>
+      <w:lvlJc w:val="left"/>
+      <w:pPr>
+        <w:ind w:left="3600" w:hanging="480"/>
+      </w:pPr>
+    </w:lvl>
+    <w:lvl w:ilvl="5">
+      <w:numFmt w:val="bullet"/>
+      <w:lvlText w:val="–"/>
+      <w:lvlJc w:val="left"/>
+      <w:pPr>
+        <w:ind w:left="4320" w:hanging="480"/>
+      </w:pPr>
+    </w:lvl>
+    <w:lvl w:ilvl="6">
+      <w:numFmt w:val="bullet"/>
+      <w:lvlText w:val="•"/>
+      <w:lvlJc w:val="left"/>
+      <w:pPr>
+        <w:ind w:left="5040" w:hanging="480"/>
+      </w:pPr>
+    </w:lvl>
+    <w:lvl w:ilvl="7">
+      <w:numFmt w:val="bullet"/>
+      <w:lvlText w:val="–"/>
+      <w:lvlJc w:val="left"/>
+      <w:pPr>
+        <w:ind w:left="5760" w:hanging="480"/>
+      </w:pPr>
+    </w:lvl>
+    <w:lvl w:ilvl="8">
+      <w:numFmt w:val="bullet"/>
+      <w:lvlText w:val="•"/>
+      <w:lvlJc w:val="left"/>
+      <w:pPr>
+        <w:ind w:left="6480" w:hanging="480"/>
+      </w:pPr>
+    </w:lvl>
+  </w:abstractNum>
+  <w:abstractNum w:abstractNumId="4" w15:restartNumberingAfterBreak="0">
+    <w:nsid w:val="675160AD"/>
+    <w:multiLevelType w:val="multilevel"/>
+    <w:tmpl w:val="47FE2ECE"/>
+    <w:lvl w:ilvl="0">
+      <w:start w:val="1"/>
+      <w:numFmt w:val="bullet"/>
+      <w:lvlText w:val="o"/>
+      <w:lvlJc w:val="left"/>
+      <w:pPr>
+        <w:ind w:left="720" w:hanging="480"/>
+      </w:pPr>
+      <w:rPr>
+        <w:rFonts w:ascii="Courier New" w:hAnsi="Courier New" w:cs="Courier New" w:hint="default"/>
+      </w:rPr>
+    </w:lvl>
+    <w:lvl w:ilvl="1">
+      <w:numFmt w:val="bullet"/>
+      <w:lvlText w:val="–"/>
+      <w:lvlJc w:val="left"/>
+      <w:pPr>
+        <w:ind w:left="1440" w:hanging="480"/>
+      </w:pPr>
+    </w:lvl>
+    <w:lvl w:ilvl="2">
+      <w:numFmt w:val="bullet"/>
+      <w:lvlText w:val="•"/>
+      <w:lvlJc w:val="left"/>
+      <w:pPr>
+        <w:ind w:left="2160" w:hanging="480"/>
+      </w:pPr>
+    </w:lvl>
+    <w:lvl w:ilvl="3">
+      <w:numFmt w:val="bullet"/>
+      <w:lvlText w:val="–"/>
+      <w:lvlJc w:val="left"/>
+      <w:pPr>
+        <w:ind w:left="2880" w:hanging="480"/>
+      </w:pPr>
+    </w:lvl>
+    <w:lvl w:ilvl="4">
+      <w:numFmt w:val="bullet"/>
+      <w:lvlText w:val="•"/>
+      <w:lvlJc w:val="left"/>
+      <w:pPr>
+        <w:ind w:left="3600" w:hanging="480"/>
+      </w:pPr>
+    </w:lvl>
+    <w:lvl w:ilvl="5">
+      <w:numFmt w:val="bullet"/>
+      <w:lvlText w:val="–"/>
+      <w:lvlJc w:val="left"/>
+      <w:pPr>
+        <w:ind w:left="4320" w:hanging="480"/>
+      </w:pPr>
+    </w:lvl>
+    <w:lvl w:ilvl="6">
+      <w:numFmt w:val="bullet"/>
+      <w:lvlText w:val="•"/>
+      <w:lvlJc w:val="left"/>
+      <w:pPr>
+        <w:ind w:left="5040" w:hanging="480"/>
+      </w:pPr>
+    </w:lvl>
+    <w:lvl w:ilvl="7">
+      <w:numFmt w:val="bullet"/>
+      <w:lvlText w:val="–"/>
+      <w:lvlJc w:val="left"/>
+      <w:pPr>
+        <w:ind w:left="5760" w:hanging="480"/>
+      </w:pPr>
+    </w:lvl>
+    <w:lvl w:ilvl="8">
+      <w:numFmt w:val="bullet"/>
+      <w:lvlText w:val="•"/>
+      <w:lvlJc w:val="left"/>
+      <w:pPr>
+        <w:ind w:left="6480" w:hanging="480"/>
+      </w:pPr>
+    </w:lvl>
+  </w:abstractNum>
   <w:num w:numId="1" w16cid:durableId="628165167">
     <w:abstractNumId w:val="0"/>
   </w:num>
@@ -954,6 +1330,15 @@
   </w:num>
   <w:num w:numId="4" w16cid:durableId="1322661934">
     <w:abstractNumId w:val="1"/>
+  </w:num>
+  <w:num w:numId="5" w16cid:durableId="1825581227">
+    <w:abstractNumId w:val="3"/>
+  </w:num>
+  <w:num w:numId="6" w16cid:durableId="1684631073">
+    <w:abstractNumId w:val="2"/>
+  </w:num>
+  <w:num w:numId="7" w16cid:durableId="561451773">
+    <w:abstractNumId w:val="4"/>
   </w:num>
 </w:numbering>
 </file>

</xml_diff>

<commit_message>
SPRoUT flyer: make it white color (#28)
</commit_message>
<xml_diff>
--- a/teaching/SPROuT/SPROuT_flyer_manual_edit.docx
+++ b/teaching/SPROuT/SPROuT_flyer_manual_edit.docx
@@ -1,13 +1,13 @@
 
 <file path=word/document.xml><?xml version="1.0" encoding="utf-8"?>
 <w:document xmlns:wpc="http://schemas.microsoft.com/office/word/2010/wordprocessingCanvas" xmlns:cx="http://schemas.microsoft.com/office/drawing/2014/chartex" xmlns:cx1="http://schemas.microsoft.com/office/drawing/2015/9/8/chartex" xmlns:cx2="http://schemas.microsoft.com/office/drawing/2015/10/21/chartex" xmlns:cx3="http://schemas.microsoft.com/office/drawing/2016/5/9/chartex" xmlns:cx4="http://schemas.microsoft.com/office/drawing/2016/5/10/chartex" xmlns:cx5="http://schemas.microsoft.com/office/drawing/2016/5/11/chartex" xmlns:cx6="http://schemas.microsoft.com/office/drawing/2016/5/12/chartex" xmlns:cx7="http://schemas.microsoft.com/office/drawing/2016/5/13/chartex" xmlns:cx8="http://schemas.microsoft.com/office/drawing/2016/5/14/chartex" xmlns:mc="http://schemas.openxmlformats.org/markup-compatibility/2006" xmlns:aink="http://schemas.microsoft.com/office/drawing/2016/ink" xmlns:am3d="http://schemas.microsoft.com/office/drawing/2017/model3d" xmlns:o="urn:schemas-microsoft-com:office:office" xmlns:oel="http://schemas.microsoft.com/office/2019/extlst" xmlns:r="http://schemas.openxmlformats.org/officeDocument/2006/relationships" xmlns:m="http://schemas.openxmlformats.org/officeDocument/2006/math" xmlns:v="urn:schemas-microsoft-com:vml" xmlns:wp14="http://schemas.microsoft.com/office/word/2010/wordprocessingDrawing" xmlns:wp="http://schemas.openxmlformats.org/drawingml/2006/wordprocessingDrawing" xmlns:w10="urn:schemas-microsoft-com:office:word" xmlns:w="http://schemas.openxmlformats.org/wordprocessingml/2006/main" xmlns:w14="http://schemas.microsoft.com/office/word/2010/wordml" xmlns:w15="http://schemas.microsoft.com/office/word/2012/wordml" xmlns:w16cex="http://schemas.microsoft.com/office/word/2018/wordml/cex" xmlns:w16cid="http://schemas.microsoft.com/office/word/2016/wordml/cid" xmlns:w16="http://schemas.microsoft.com/office/word/2018/wordml" xmlns:w16du="http://schemas.microsoft.com/office/word/2023/wordml/word16du" xmlns:w16sdtdh="http://schemas.microsoft.com/office/word/2020/wordml/sdtdatahash" xmlns:w16se="http://schemas.microsoft.com/office/word/2015/wordml/symex" xmlns:wpg="http://schemas.microsoft.com/office/word/2010/wordprocessingGroup" xmlns:wpi="http://schemas.microsoft.com/office/word/2010/wordprocessingInk" xmlns:wne="http://schemas.microsoft.com/office/word/2006/wordml" xmlns:wps="http://schemas.microsoft.com/office/word/2010/wordprocessingShape" mc:Ignorable="w14 w15 w16se w16cid w16 w16cex w16sdtdh w16du wp14">
-  <w:background w:color="1372A2"/>
+  <w:background w:color="FFFFFF" w:themeColor="background1"/>
   <w:body>
     <w:p>
       <w:pPr>
         <w:pStyle w:val="Title"/>
         <w:rPr>
-          <w:color w:val="69C7E3"/>
+          <w:color w:val="2F6046"/>
           <w:sz w:val="44"/>
           <w:szCs w:val="44"/>
           <w:u w:val="single"/>
@@ -15,7 +15,7 @@
       </w:pPr>
       <w:r>
         <w:rPr>
-          <w:color w:val="69C7E3"/>
+          <w:color w:val="2F6046"/>
           <w:sz w:val="44"/>
           <w:szCs w:val="44"/>
           <w:u w:val="single"/>
@@ -33,34 +33,39 @@
           <w:noProof/>
         </w:rPr>
         <w:drawing>
-          <wp:inline distT="0" distB="0" distL="0" distR="0" wp14:anchorId="10F3300D" wp14:editId="2632F99B">
-            <wp:extent cx="3762685" cy="2156346"/>
+          <wp:inline distT="0" distB="0" distL="0" distR="0" wp14:anchorId="6E9652F8" wp14:editId="03E9175E">
+            <wp:extent cx="4705665" cy="2576945"/>
             <wp:effectExtent l="0" t="0" r="0" b="0"/>
-            <wp:docPr id="21" name="Picture"/>
-            <wp:cNvGraphicFramePr/>
+            <wp:docPr id="314192852" name="Picture 1" descr="A green and blue logo&#10;&#10;Description automatically generated"/>
+            <wp:cNvGraphicFramePr>
+              <a:graphicFrameLocks xmlns:a="http://schemas.openxmlformats.org/drawingml/2006/main" noChangeAspect="1"/>
+            </wp:cNvGraphicFramePr>
             <a:graphic xmlns:a="http://schemas.openxmlformats.org/drawingml/2006/main">
               <a:graphicData uri="http://schemas.openxmlformats.org/drawingml/2006/picture">
                 <pic:pic xmlns:pic="http://schemas.openxmlformats.org/drawingml/2006/picture">
                   <pic:nvPicPr>
-                    <pic:cNvPr id="22" name="Picture" descr="sprout_logo_blue.jpg"/>
-                    <pic:cNvPicPr>
-                      <a:picLocks noChangeAspect="1" noChangeArrowheads="1"/>
-                    </pic:cNvPicPr>
+                    <pic:cNvPr id="314192852" name="Picture 1" descr="A green and blue logo&#10;&#10;Description automatically generated"/>
+                    <pic:cNvPicPr/>
                   </pic:nvPicPr>
                   <pic:blipFill rotWithShape="1">
-                    <a:blip r:embed="rId7"/>
-                    <a:srcRect t="22930" b="19761"/>
+                    <a:blip r:embed="rId7">
+                      <a:extLst>
+                        <a:ext uri="{28A0092B-C50C-407E-A947-70E740481C1C}">
+                          <a14:useLocalDpi xmlns:a14="http://schemas.microsoft.com/office/drawing/2010/main" val="0"/>
+                        </a:ext>
+                      </a:extLst>
+                    </a:blip>
+                    <a:srcRect t="24721" b="20516"/>
                     <a:stretch/>
                   </pic:blipFill>
                   <pic:spPr bwMode="auto">
                     <a:xfrm>
                       <a:off x="0" y="0"/>
-                      <a:ext cx="3833428" cy="2196888"/>
+                      <a:ext cx="4812356" cy="2635372"/>
                     </a:xfrm>
                     <a:prstGeom prst="rect">
                       <a:avLst/>
                     </a:prstGeom>
-                    <a:noFill/>
                     <a:ln>
                       <a:noFill/>
                     </a:ln>
@@ -83,13 +88,19 @@
         <w:jc w:val="center"/>
       </w:pPr>
       <w:r>
-        <w:t xml:space="preserve">Join our interactive four-day workshop, designed for Master’s and PhD students who wish to enhance their scientific research capabilities through </w:t>
+        <w:rPr>
+          <w:color w:val="011C3A"/>
+        </w:rPr>
+        <w:t>Join our interactive four-day workshop, designed for Master’s and PhD students who wish to enhance their scientific research capabilities through</w:t>
+      </w:r>
+      <w:r>
+        <w:t xml:space="preserve"> </w:t>
       </w:r>
       <w:r>
         <w:rPr>
           <w:b/>
           <w:bCs/>
-          <w:color w:val="78B53E"/>
+          <w:color w:val="2C883B"/>
         </w:rPr>
         <w:t>Open Science, Version Control, and Team Collaboration</w:t>
       </w:r>
@@ -109,7 +120,83 @@
         <mc:AlternateContent>
           <mc:Choice Requires="wps">
             <w:drawing>
-              <wp:anchor distT="45720" distB="45720" distL="114300" distR="114300" simplePos="0" relativeHeight="251660288" behindDoc="0" locked="0" layoutInCell="1" allowOverlap="1" wp14:anchorId="5B2094DE" wp14:editId="185A7A5E">
+              <wp:anchor distT="0" distB="0" distL="114300" distR="114300" simplePos="0" relativeHeight="251659263" behindDoc="0" locked="0" layoutInCell="1" allowOverlap="1" wp14:anchorId="4BF26ACC" wp14:editId="4333415D">
+                <wp:simplePos x="0" y="0"/>
+                <wp:positionH relativeFrom="column">
+                  <wp:posOffset>677830</wp:posOffset>
+                </wp:positionH>
+                <wp:positionV relativeFrom="paragraph">
+                  <wp:posOffset>3801</wp:posOffset>
+                </wp:positionV>
+                <wp:extent cx="5295900" cy="1590675"/>
+                <wp:effectExtent l="57150" t="19050" r="76200" b="104775"/>
+                <wp:wrapNone/>
+                <wp:docPr id="1387346808" name="Rectangle: Rounded Corners 1"/>
+                <wp:cNvGraphicFramePr/>
+                <a:graphic xmlns:a="http://schemas.openxmlformats.org/drawingml/2006/main">
+                  <a:graphicData uri="http://schemas.microsoft.com/office/word/2010/wordprocessingShape">
+                    <wps:wsp>
+                      <wps:cNvSpPr/>
+                      <wps:spPr>
+                        <a:xfrm>
+                          <a:off x="0" y="0"/>
+                          <a:ext cx="5295900" cy="1590675"/>
+                        </a:xfrm>
+                        <a:prstGeom prst="roundRect">
+                          <a:avLst/>
+                        </a:prstGeom>
+                        <a:solidFill>
+                          <a:srgbClr val="011C3A"/>
+                        </a:solidFill>
+                        <a:ln>
+                          <a:solidFill>
+                            <a:srgbClr val="69C7E3"/>
+                          </a:solidFill>
+                        </a:ln>
+                      </wps:spPr>
+                      <wps:style>
+                        <a:lnRef idx="1">
+                          <a:schemeClr val="accent1"/>
+                        </a:lnRef>
+                        <a:fillRef idx="3">
+                          <a:schemeClr val="accent1"/>
+                        </a:fillRef>
+                        <a:effectRef idx="2">
+                          <a:schemeClr val="accent1"/>
+                        </a:effectRef>
+                        <a:fontRef idx="minor">
+                          <a:schemeClr val="lt1"/>
+                        </a:fontRef>
+                      </wps:style>
+                      <wps:bodyPr rot="0" spcFirstLastPara="0" vertOverflow="overflow" horzOverflow="overflow" vert="horz" wrap="square" lIns="91440" tIns="45720" rIns="91440" bIns="45720" numCol="1" spcCol="0" rtlCol="0" fromWordArt="0" anchor="ctr" anchorCtr="0" forceAA="0" compatLnSpc="1">
+                        <a:prstTxWarp prst="textNoShape">
+                          <a:avLst/>
+                        </a:prstTxWarp>
+                        <a:noAutofit/>
+                      </wps:bodyPr>
+                    </wps:wsp>
+                  </a:graphicData>
+                </a:graphic>
+              </wp:anchor>
+            </w:drawing>
+          </mc:Choice>
+          <mc:Fallback>
+            <w:pict>
+              <v:roundrect w14:anchorId="6ADB8DF8" id="Rectangle: Rounded Corners 1" o:spid="_x0000_s1026" style="position:absolute;margin-left:53.35pt;margin-top:.3pt;width:417pt;height:125.25pt;z-index:251659263;visibility:visible;mso-wrap-style:square;mso-wrap-distance-left:9pt;mso-wrap-distance-top:0;mso-wrap-distance-right:9pt;mso-wrap-distance-bottom:0;mso-position-horizontal:absolute;mso-position-horizontal-relative:text;mso-position-vertical:absolute;mso-position-vertical-relative:text;v-text-anchor:middle" arcsize="10923f" o:gfxdata="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" fillcolor="#011c3a" strokecolor="#69c7e3">
+                <v:shadow on="t" color="black" opacity="22937f" origin=",.5" offset="0,.63889mm"/>
+              </v:roundrect>
+            </w:pict>
+          </mc:Fallback>
+        </mc:AlternateContent>
+      </w:r>
+      <w:r>
+        <w:rPr>
+          <w:noProof/>
+        </w:rPr>
+        <mc:AlternateContent>
+          <mc:Choice Requires="wps">
+            <w:drawing>
+              <wp:anchor distT="45720" distB="45720" distL="114300" distR="114300" simplePos="0" relativeHeight="251660288" behindDoc="0" locked="0" layoutInCell="1" allowOverlap="1" wp14:anchorId="5B2094DE" wp14:editId="05A8FB34">
                 <wp:simplePos x="0" y="0"/>
                 <wp:positionH relativeFrom="column">
                   <wp:posOffset>581025</wp:posOffset>
@@ -118,7 +205,7 @@
                   <wp:posOffset>3810</wp:posOffset>
                 </wp:positionV>
                 <wp:extent cx="5295900" cy="1590675"/>
-                <wp:effectExtent l="0" t="0" r="19050" b="28575"/>
+                <wp:effectExtent l="0" t="0" r="0" b="0"/>
                 <wp:wrapSquare wrapText="bothSides"/>
                 <wp:docPr id="217" name="Text Box 2"/>
                 <wp:cNvGraphicFramePr>
@@ -138,13 +225,9 @@
                         <a:prstGeom prst="rect">
                           <a:avLst/>
                         </a:prstGeom>
-                        <a:solidFill>
-                          <a:srgbClr val="011C3A"/>
-                        </a:solidFill>
+                        <a:noFill/>
                         <a:ln w="9525">
-                          <a:solidFill>
-                            <a:srgbClr val="69C7E3"/>
-                          </a:solidFill>
+                          <a:noFill/>
                           <a:miter lim="800000"/>
                           <a:headEnd/>
                           <a:tailEnd/>
@@ -195,7 +278,7 @@
                               <w:pStyle w:val="Compact"/>
                               <w:numPr>
                                 <w:ilvl w:val="0"/>
-                                <w:numId w:val="2"/>
+                                <w:numId w:val="5"/>
                               </w:numPr>
                               <w:rPr>
                                 <w:color w:val="78B53E"/>
@@ -213,7 +296,7 @@
                               <w:pStyle w:val="Compact"/>
                               <w:numPr>
                                 <w:ilvl w:val="0"/>
-                                <w:numId w:val="2"/>
+                                <w:numId w:val="5"/>
                               </w:numPr>
                               <w:rPr>
                                 <w:color w:val="78B53E"/>
@@ -245,7 +328,7 @@
                               <w:pStyle w:val="Compact"/>
                               <w:numPr>
                                 <w:ilvl w:val="0"/>
-                                <w:numId w:val="2"/>
+                                <w:numId w:val="5"/>
                               </w:numPr>
                               <w:rPr>
                                 <w:color w:val="78B53E"/>
@@ -259,7 +342,13 @@
                             </w:r>
                           </w:p>
                           <w:bookmarkEnd w:id="1"/>
-                          <w:p/>
+                          <w:p>
+                            <w:pPr>
+                              <w:rPr>
+                                <w:color w:val="78B53E"/>
+                              </w:rPr>
+                            </w:pPr>
+                          </w:p>
                         </w:txbxContent>
                       </wps:txbx>
                       <wps:bodyPr rot="0" vert="horz" wrap="square" lIns="91440" tIns="45720" rIns="91440" bIns="45720" anchor="t" anchorCtr="0">
@@ -283,7 +372,7 @@
                 <v:stroke joinstyle="miter"/>
                 <v:path gradientshapeok="t" o:connecttype="rect"/>
               </v:shapetype>
-              <v:shape id="Text Box 2" o:spid="_x0000_s1026" type="#_x0000_t202" style="position:absolute;margin-left:45.75pt;margin-top:.3pt;width:417pt;height:125.25pt;z-index:251660288;visibility:visible;mso-wrap-style:square;mso-width-percent:0;mso-height-percent:0;mso-wrap-distance-left:9pt;mso-wrap-distance-top:3.6pt;mso-wrap-distance-right:9pt;mso-wrap-distance-bottom:3.6pt;mso-position-horizontal:absolute;mso-position-horizontal-relative:text;mso-position-vertical:absolute;mso-position-vertical-relative:text;mso-width-percent:0;mso-height-percent:0;mso-width-relative:margin;mso-height-relative:margin;v-text-anchor:top" o:gfxdata="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" fillcolor="#011c3a" strokecolor="#69c7e3">
+              <v:shape id="Text Box 2" o:spid="_x0000_s1026" type="#_x0000_t202" style="position:absolute;margin-left:45.75pt;margin-top:.3pt;width:417pt;height:125.25pt;z-index:251660288;visibility:visible;mso-wrap-style:square;mso-width-percent:0;mso-height-percent:0;mso-wrap-distance-left:9pt;mso-wrap-distance-top:3.6pt;mso-wrap-distance-right:9pt;mso-wrap-distance-bottom:3.6pt;mso-position-horizontal:absolute;mso-position-horizontal-relative:text;mso-position-vertical:absolute;mso-position-vertical-relative:text;mso-width-percent:0;mso-height-percent:0;mso-width-relative:margin;mso-height-relative:margin;v-text-anchor:top" o:gfxdata="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" filled="f" stroked="f">
                 <v:textbox>
                   <w:txbxContent>
                     <w:p>
@@ -329,7 +418,7 @@
                         <w:pStyle w:val="Compact"/>
                         <w:numPr>
                           <w:ilvl w:val="0"/>
-                          <w:numId w:val="2"/>
+                          <w:numId w:val="5"/>
                         </w:numPr>
                         <w:rPr>
                           <w:color w:val="78B53E"/>
@@ -347,7 +436,7 @@
                         <w:pStyle w:val="Compact"/>
                         <w:numPr>
                           <w:ilvl w:val="0"/>
-                          <w:numId w:val="2"/>
+                          <w:numId w:val="5"/>
                         </w:numPr>
                         <w:rPr>
                           <w:color w:val="78B53E"/>
@@ -379,7 +468,7 @@
                         <w:pStyle w:val="Compact"/>
                         <w:numPr>
                           <w:ilvl w:val="0"/>
-                          <w:numId w:val="2"/>
+                          <w:numId w:val="5"/>
                         </w:numPr>
                         <w:rPr>
                           <w:color w:val="78B53E"/>
@@ -393,7 +482,13 @@
                       </w:r>
                     </w:p>
                     <w:bookmarkEnd w:id="2"/>
-                    <w:p/>
+                    <w:p>
+                      <w:pPr>
+                        <w:rPr>
+                          <w:color w:val="78B53E"/>
+                        </w:rPr>
+                      </w:pPr>
+                    </w:p>
                   </w:txbxContent>
                 </v:textbox>
                 <w10:wrap type="square"/>
@@ -408,14 +503,14 @@
         <w:pStyle w:val="Heading2"/>
         <w:jc w:val="center"/>
         <w:rPr>
-          <w:color w:val="78B53E"/>
+          <w:color w:val="2C883B"/>
           <w:sz w:val="36"/>
           <w:szCs w:val="36"/>
         </w:rPr>
       </w:pPr>
       <w:r>
         <w:rPr>
-          <w:color w:val="78B53E"/>
+          <w:color w:val="2C883B"/>
           <w:sz w:val="36"/>
           <w:szCs w:val="36"/>
         </w:rPr>
@@ -423,7 +518,7 @@
       </w:r>
       <w:r>
         <w:rPr>
-          <w:color w:val="78B53E"/>
+          <w:color w:val="2C883B"/>
           <w:sz w:val="36"/>
           <w:szCs w:val="36"/>
           <w:u w:val="single"/>
@@ -435,14 +530,14 @@
       <w:pPr>
         <w:pStyle w:val="Heading2"/>
         <w:rPr>
-          <w:color w:val="011C3A"/>
+          <w:color w:val="78B53E"/>
         </w:rPr>
       </w:pPr>
       <w:bookmarkStart w:id="3" w:name="expected-learning-outcomes"/>
       <w:bookmarkEnd w:id="0"/>
       <w:r>
         <w:rPr>
-          <w:color w:val="011C3A"/>
+          <w:color w:val="78B53E"/>
         </w:rPr>
         <w:t>Expected Learning Outcomes</w:t>
       </w:r>
@@ -452,44 +547,50 @@
         <w:pStyle w:val="Compact"/>
         <w:numPr>
           <w:ilvl w:val="0"/>
-          <w:numId w:val="3"/>
+          <w:numId w:val="6"/>
         </w:numPr>
-      </w:pPr>
-      <w:r>
+        <w:rPr>
+          <w:color w:val="011C3A"/>
+        </w:rPr>
+      </w:pPr>
+      <w:r>
+        <w:rPr>
+          <w:color w:val="011C3A"/>
+        </w:rPr>
         <w:t xml:space="preserve">Master the tools for </w:t>
       </w:r>
       <w:r>
         <w:rPr>
           <w:b/>
           <w:bCs/>
-          <w:color w:val="9BBB59" w:themeColor="accent3"/>
+          <w:color w:val="1372A2"/>
         </w:rPr>
         <w:t>Open Science</w:t>
       </w:r>
       <w:r>
         <w:rPr>
-          <w:color w:val="9BBB59" w:themeColor="accent3"/>
-        </w:rPr>
-        <w:t xml:space="preserve"> </w:t>
-      </w:r>
-      <w:r>
-        <w:t xml:space="preserve">🌎 and </w:t>
+          <w:color w:val="011C3A"/>
+        </w:rPr>
+        <w:t xml:space="preserve"> 🌎 and </w:t>
       </w:r>
       <w:r>
         <w:rPr>
           <w:b/>
           <w:bCs/>
-          <w:color w:val="9BBB59" w:themeColor="accent3"/>
+          <w:color w:val="1372A2"/>
         </w:rPr>
         <w:t>Reproducibility</w:t>
       </w:r>
       <w:r>
         <w:rPr>
-          <w:color w:val="9BBB59" w:themeColor="accent3"/>
+          <w:color w:val="1372A2"/>
         </w:rPr>
         <w:t xml:space="preserve"> </w:t>
       </w:r>
       <w:r>
+        <w:rPr>
+          <w:color w:val="011C3A"/>
+        </w:rPr>
         <w:t>📜.</w:t>
       </w:r>
     </w:p>
@@ -498,27 +599,36 @@
         <w:pStyle w:val="Compact"/>
         <w:numPr>
           <w:ilvl w:val="0"/>
-          <w:numId w:val="3"/>
+          <w:numId w:val="6"/>
         </w:numPr>
-      </w:pPr>
-      <w:r>
+        <w:rPr>
+          <w:color w:val="011C3A"/>
+        </w:rPr>
+      </w:pPr>
+      <w:r>
+        <w:rPr>
+          <w:color w:val="011C3A"/>
+        </w:rPr>
         <w:t xml:space="preserve">Gain hands-on experience with </w:t>
       </w:r>
       <w:r>
         <w:rPr>
           <w:b/>
           <w:bCs/>
-          <w:color w:val="9BBB59" w:themeColor="accent3"/>
+          <w:color w:val="1372A2"/>
         </w:rPr>
         <w:t>Git/GitHub</w:t>
       </w:r>
       <w:r>
         <w:rPr>
-          <w:color w:val="9BBB59" w:themeColor="accent3"/>
+          <w:color w:val="1372A2"/>
         </w:rPr>
         <w:t xml:space="preserve"> </w:t>
       </w:r>
       <w:r>
+        <w:rPr>
+          <w:color w:val="011C3A"/>
+        </w:rPr>
         <w:t>for version control 💻.</w:t>
       </w:r>
     </w:p>
@@ -527,27 +637,36 @@
         <w:pStyle w:val="Compact"/>
         <w:numPr>
           <w:ilvl w:val="0"/>
-          <w:numId w:val="3"/>
+          <w:numId w:val="6"/>
         </w:numPr>
-      </w:pPr>
-      <w:r>
+        <w:rPr>
+          <w:color w:val="011C3A"/>
+        </w:rPr>
+      </w:pPr>
+      <w:r>
+        <w:rPr>
+          <w:color w:val="011C3A"/>
+        </w:rPr>
         <w:t xml:space="preserve">Learn </w:t>
       </w:r>
       <w:r>
         <w:rPr>
           <w:b/>
           <w:bCs/>
-          <w:color w:val="9BBB59" w:themeColor="accent3"/>
+          <w:color w:val="1372A2"/>
         </w:rPr>
         <w:t>collaborative techniques</w:t>
       </w:r>
       <w:r>
         <w:rPr>
-          <w:color w:val="9BBB59" w:themeColor="accent3"/>
+          <w:color w:val="1372A2"/>
         </w:rPr>
         <w:t xml:space="preserve"> </w:t>
       </w:r>
       <w:r>
+        <w:rPr>
+          <w:color w:val="011C3A"/>
+        </w:rPr>
         <w:t>that will boost your career in science 🤝.</w:t>
       </w:r>
     </w:p>
@@ -556,10 +675,16 @@
         <w:pStyle w:val="Compact"/>
         <w:numPr>
           <w:ilvl w:val="0"/>
-          <w:numId w:val="3"/>
+          <w:numId w:val="6"/>
         </w:numPr>
-      </w:pPr>
-      <w:r>
+        <w:rPr>
+          <w:color w:val="011C3A"/>
+        </w:rPr>
+      </w:pPr>
+      <w:r>
+        <w:rPr>
+          <w:color w:val="011C3A"/>
+        </w:rPr>
         <w:t>Navigate and solve real-world challenges🛠️ in a team setting👥.</w:t>
       </w:r>
       <w:bookmarkStart w:id="4" w:name="workshop-details"/>
@@ -575,16 +700,16 @@
       <w:r>
         <w:rPr>
           <w:noProof/>
-          <w:color w:val="011C3A"/>
+          <w:color w:val="78B53E"/>
         </w:rPr>
         <w:drawing>
-          <wp:anchor distT="0" distB="0" distL="114300" distR="114300" simplePos="0" relativeHeight="251658240" behindDoc="0" locked="0" layoutInCell="1" allowOverlap="1" wp14:anchorId="43ED2566" wp14:editId="00E6DD7B">
+          <wp:anchor distT="0" distB="0" distL="114300" distR="114300" simplePos="0" relativeHeight="251658240" behindDoc="0" locked="0" layoutInCell="1" allowOverlap="1" wp14:anchorId="43ED2566" wp14:editId="38A9D5D2">
             <wp:simplePos x="0" y="0"/>
             <wp:positionH relativeFrom="column">
-              <wp:posOffset>4973320</wp:posOffset>
+              <wp:posOffset>4979926</wp:posOffset>
             </wp:positionH>
             <wp:positionV relativeFrom="paragraph">
-              <wp:posOffset>22225</wp:posOffset>
+              <wp:posOffset>16415</wp:posOffset>
             </wp:positionV>
             <wp:extent cx="1514816" cy="1514816"/>
             <wp:effectExtent l="0" t="0" r="9525" b="9525"/>
@@ -595,7 +720,7 @@
               <a:graphicData uri="http://schemas.openxmlformats.org/drawingml/2006/picture">
                 <pic:pic xmlns:pic="http://schemas.openxmlformats.org/drawingml/2006/picture">
                   <pic:nvPicPr>
-                    <pic:cNvPr id="29" name="Picture" descr="../..\teaching//SPROuT/qr_code.png"/>
+                    <pic:cNvPr id="28" name="Picture"/>
                     <pic:cNvPicPr>
                       <a:picLocks noChangeAspect="1" noChangeArrowheads="1"/>
                     </pic:cNvPicPr>
@@ -641,9 +766,9 @@
       </w:r>
       <w:r>
         <w:rPr>
-          <w:color w:val="011C3A"/>
-        </w:rPr>
-        <w:t>Workshop Details:</w:t>
+          <w:color w:val="78B53E"/>
+        </w:rPr>
+        <w:t>Workshop Details</w:t>
       </w:r>
     </w:p>
     <w:p>
@@ -651,8 +776,11 @@
         <w:pStyle w:val="Compact"/>
         <w:numPr>
           <w:ilvl w:val="0"/>
-          <w:numId w:val="4"/>
+          <w:numId w:val="7"/>
         </w:numPr>
+        <w:rPr>
+          <w:color w:val="011C3A"/>
+        </w:rPr>
       </w:pPr>
       <w:r>
         <w:rPr>
@@ -660,16 +788,12 @@
           <w:bCs/>
           <w:color w:val="011C3A"/>
         </w:rPr>
-        <w:t>Duration</w:t>
-      </w:r>
-      <w:r>
-        <w:rPr>
-          <w:b/>
-          <w:bCs/>
-        </w:rPr>
-        <w:t>:</w:t>
-      </w:r>
-      <w:r>
+        <w:t>Duration:</w:t>
+      </w:r>
+      <w:r>
+        <w:rPr>
+          <w:color w:val="011C3A"/>
+        </w:rPr>
         <w:t xml:space="preserve"> 4 Days (specific days to be specified).</w:t>
       </w:r>
     </w:p>
@@ -678,8 +802,11 @@
         <w:pStyle w:val="Compact"/>
         <w:numPr>
           <w:ilvl w:val="0"/>
-          <w:numId w:val="4"/>
+          <w:numId w:val="7"/>
         </w:numPr>
+        <w:rPr>
+          <w:color w:val="011C3A"/>
+        </w:rPr>
       </w:pPr>
       <w:r>
         <w:rPr>
@@ -687,16 +814,12 @@
           <w:bCs/>
           <w:color w:val="011C3A"/>
         </w:rPr>
-        <w:t>Credits</w:t>
-      </w:r>
-      <w:r>
-        <w:rPr>
-          <w:b/>
-          <w:bCs/>
-        </w:rPr>
-        <w:t>:</w:t>
-      </w:r>
-      <w:r>
+        <w:t>Credits:</w:t>
+      </w:r>
+      <w:r>
+        <w:rPr>
+          <w:color w:val="011C3A"/>
+        </w:rPr>
         <w:t xml:space="preserve"> 3.</w:t>
       </w:r>
     </w:p>
@@ -705,8 +828,11 @@
         <w:pStyle w:val="Compact"/>
         <w:numPr>
           <w:ilvl w:val="0"/>
-          <w:numId w:val="4"/>
+          <w:numId w:val="7"/>
         </w:numPr>
+        <w:rPr>
+          <w:color w:val="011C3A"/>
+        </w:rPr>
       </w:pPr>
       <w:r>
         <w:rPr>
@@ -717,16 +843,23 @@
         <w:t>SIS Code</w:t>
       </w:r>
       <w:r>
+        <w:rPr>
+          <w:color w:val="011C3A"/>
+        </w:rPr>
         <w:t xml:space="preserve">: </w:t>
       </w:r>
       <w:r>
         <w:rPr>
           <w:i/>
           <w:iCs/>
+          <w:color w:val="011C3A"/>
         </w:rPr>
         <w:t>MB120C26</w:t>
       </w:r>
       <w:r>
+        <w:rPr>
+          <w:color w:val="011C3A"/>
+        </w:rPr>
         <w:t>.</w:t>
       </w:r>
       <w:bookmarkStart w:id="5" w:name="scan-the-qr-code-for-more-info"/>
@@ -735,7 +868,7 @@
     </w:p>
     <w:sectPr>
       <w:pgSz w:w="12240" w:h="15840"/>
-      <w:pgMar w:top="1134" w:right="1077" w:bottom="1440" w:left="1077" w:header="720" w:footer="720" w:gutter="0"/>
+      <w:pgMar w:top="567" w:right="1077" w:bottom="1440" w:left="1077" w:header="720" w:footer="720" w:gutter="0"/>
       <w:cols w:space="720"/>
       <w:docGrid w:linePitch="326"/>
     </w:sectPr>
@@ -943,6 +1076,249 @@
       </w:pPr>
     </w:lvl>
   </w:abstractNum>
+  <w:abstractNum w:abstractNumId="2" w15:restartNumberingAfterBreak="0">
+    <w:nsid w:val="11517A5F"/>
+    <w:multiLevelType w:val="multilevel"/>
+    <w:tmpl w:val="5B0A264E"/>
+    <w:lvl w:ilvl="0">
+      <w:start w:val="1"/>
+      <w:numFmt w:val="bullet"/>
+      <w:lvlText w:val="o"/>
+      <w:lvlJc w:val="left"/>
+      <w:pPr>
+        <w:ind w:left="720" w:hanging="480"/>
+      </w:pPr>
+      <w:rPr>
+        <w:rFonts w:ascii="Courier New" w:hAnsi="Courier New" w:cs="Courier New" w:hint="default"/>
+      </w:rPr>
+    </w:lvl>
+    <w:lvl w:ilvl="1">
+      <w:numFmt w:val="bullet"/>
+      <w:lvlText w:val="–"/>
+      <w:lvlJc w:val="left"/>
+      <w:pPr>
+        <w:ind w:left="1440" w:hanging="480"/>
+      </w:pPr>
+    </w:lvl>
+    <w:lvl w:ilvl="2">
+      <w:numFmt w:val="bullet"/>
+      <w:lvlText w:val="•"/>
+      <w:lvlJc w:val="left"/>
+      <w:pPr>
+        <w:ind w:left="2160" w:hanging="480"/>
+      </w:pPr>
+    </w:lvl>
+    <w:lvl w:ilvl="3">
+      <w:numFmt w:val="bullet"/>
+      <w:lvlText w:val="–"/>
+      <w:lvlJc w:val="left"/>
+      <w:pPr>
+        <w:ind w:left="2880" w:hanging="480"/>
+      </w:pPr>
+    </w:lvl>
+    <w:lvl w:ilvl="4">
+      <w:numFmt w:val="bullet"/>
+      <w:lvlText w:val="•"/>
+      <w:lvlJc w:val="left"/>
+      <w:pPr>
+        <w:ind w:left="3600" w:hanging="480"/>
+      </w:pPr>
+    </w:lvl>
+    <w:lvl w:ilvl="5">
+      <w:numFmt w:val="bullet"/>
+      <w:lvlText w:val="–"/>
+      <w:lvlJc w:val="left"/>
+      <w:pPr>
+        <w:ind w:left="4320" w:hanging="480"/>
+      </w:pPr>
+    </w:lvl>
+    <w:lvl w:ilvl="6">
+      <w:numFmt w:val="bullet"/>
+      <w:lvlText w:val="•"/>
+      <w:lvlJc w:val="left"/>
+      <w:pPr>
+        <w:ind w:left="5040" w:hanging="480"/>
+      </w:pPr>
+    </w:lvl>
+    <w:lvl w:ilvl="7">
+      <w:numFmt w:val="bullet"/>
+      <w:lvlText w:val="–"/>
+      <w:lvlJc w:val="left"/>
+      <w:pPr>
+        <w:ind w:left="5760" w:hanging="480"/>
+      </w:pPr>
+    </w:lvl>
+    <w:lvl w:ilvl="8">
+      <w:numFmt w:val="bullet"/>
+      <w:lvlText w:val="•"/>
+      <w:lvlJc w:val="left"/>
+      <w:pPr>
+        <w:ind w:left="6480" w:hanging="480"/>
+      </w:pPr>
+    </w:lvl>
+  </w:abstractNum>
+  <w:abstractNum w:abstractNumId="3" w15:restartNumberingAfterBreak="0">
+    <w:nsid w:val="31C174AA"/>
+    <w:multiLevelType w:val="multilevel"/>
+    <w:tmpl w:val="A13E3FBA"/>
+    <w:lvl w:ilvl="0">
+      <w:start w:val="1"/>
+      <w:numFmt w:val="bullet"/>
+      <w:lvlText w:val="o"/>
+      <w:lvlJc w:val="left"/>
+      <w:pPr>
+        <w:ind w:left="720" w:hanging="480"/>
+      </w:pPr>
+      <w:rPr>
+        <w:rFonts w:ascii="Courier New" w:hAnsi="Courier New" w:cs="Courier New" w:hint="default"/>
+      </w:rPr>
+    </w:lvl>
+    <w:lvl w:ilvl="1">
+      <w:numFmt w:val="bullet"/>
+      <w:lvlText w:val="–"/>
+      <w:lvlJc w:val="left"/>
+      <w:pPr>
+        <w:ind w:left="1440" w:hanging="480"/>
+      </w:pPr>
+    </w:lvl>
+    <w:lvl w:ilvl="2">
+      <w:numFmt w:val="bullet"/>
+      <w:lvlText w:val="•"/>
+      <w:lvlJc w:val="left"/>
+      <w:pPr>
+        <w:ind w:left="2160" w:hanging="480"/>
+      </w:pPr>
+    </w:lvl>
+    <w:lvl w:ilvl="3">
+      <w:numFmt w:val="bullet"/>
+      <w:lvlText w:val="–"/>
+      <w:lvlJc w:val="left"/>
+      <w:pPr>
+        <w:ind w:left="2880" w:hanging="480"/>
+      </w:pPr>
+    </w:lvl>
+    <w:lvl w:ilvl="4">
+      <w:numFmt w:val="bullet"/>
+      <w:lvlText w:val="•"/>
+      <w:lvlJc w:val="left"/>
+      <w:pPr>
+        <w:ind w:left="3600" w:hanging="480"/>
+      </w:pPr>
+    </w:lvl>
+    <w:lvl w:ilvl="5">
+      <w:numFmt w:val="bullet"/>
+      <w:lvlText w:val="–"/>
+      <w:lvlJc w:val="left"/>
+      <w:pPr>
+        <w:ind w:left="4320" w:hanging="480"/>
+      </w:pPr>
+    </w:lvl>
+    <w:lvl w:ilvl="6">
+      <w:numFmt w:val="bullet"/>
+      <w:lvlText w:val="•"/>
+      <w:lvlJc w:val="left"/>
+      <w:pPr>
+        <w:ind w:left="5040" w:hanging="480"/>
+      </w:pPr>
+    </w:lvl>
+    <w:lvl w:ilvl="7">
+      <w:numFmt w:val="bullet"/>
+      <w:lvlText w:val="–"/>
+      <w:lvlJc w:val="left"/>
+      <w:pPr>
+        <w:ind w:left="5760" w:hanging="480"/>
+      </w:pPr>
+    </w:lvl>
+    <w:lvl w:ilvl="8">
+      <w:numFmt w:val="bullet"/>
+      <w:lvlText w:val="•"/>
+      <w:lvlJc w:val="left"/>
+      <w:pPr>
+        <w:ind w:left="6480" w:hanging="480"/>
+      </w:pPr>
+    </w:lvl>
+  </w:abstractNum>
+  <w:abstractNum w:abstractNumId="4" w15:restartNumberingAfterBreak="0">
+    <w:nsid w:val="675160AD"/>
+    <w:multiLevelType w:val="multilevel"/>
+    <w:tmpl w:val="47FE2ECE"/>
+    <w:lvl w:ilvl="0">
+      <w:start w:val="1"/>
+      <w:numFmt w:val="bullet"/>
+      <w:lvlText w:val="o"/>
+      <w:lvlJc w:val="left"/>
+      <w:pPr>
+        <w:ind w:left="720" w:hanging="480"/>
+      </w:pPr>
+      <w:rPr>
+        <w:rFonts w:ascii="Courier New" w:hAnsi="Courier New" w:cs="Courier New" w:hint="default"/>
+      </w:rPr>
+    </w:lvl>
+    <w:lvl w:ilvl="1">
+      <w:numFmt w:val="bullet"/>
+      <w:lvlText w:val="–"/>
+      <w:lvlJc w:val="left"/>
+      <w:pPr>
+        <w:ind w:left="1440" w:hanging="480"/>
+      </w:pPr>
+    </w:lvl>
+    <w:lvl w:ilvl="2">
+      <w:numFmt w:val="bullet"/>
+      <w:lvlText w:val="•"/>
+      <w:lvlJc w:val="left"/>
+      <w:pPr>
+        <w:ind w:left="2160" w:hanging="480"/>
+      </w:pPr>
+    </w:lvl>
+    <w:lvl w:ilvl="3">
+      <w:numFmt w:val="bullet"/>
+      <w:lvlText w:val="–"/>
+      <w:lvlJc w:val="left"/>
+      <w:pPr>
+        <w:ind w:left="2880" w:hanging="480"/>
+      </w:pPr>
+    </w:lvl>
+    <w:lvl w:ilvl="4">
+      <w:numFmt w:val="bullet"/>
+      <w:lvlText w:val="•"/>
+      <w:lvlJc w:val="left"/>
+      <w:pPr>
+        <w:ind w:left="3600" w:hanging="480"/>
+      </w:pPr>
+    </w:lvl>
+    <w:lvl w:ilvl="5">
+      <w:numFmt w:val="bullet"/>
+      <w:lvlText w:val="–"/>
+      <w:lvlJc w:val="left"/>
+      <w:pPr>
+        <w:ind w:left="4320" w:hanging="480"/>
+      </w:pPr>
+    </w:lvl>
+    <w:lvl w:ilvl="6">
+      <w:numFmt w:val="bullet"/>
+      <w:lvlText w:val="•"/>
+      <w:lvlJc w:val="left"/>
+      <w:pPr>
+        <w:ind w:left="5040" w:hanging="480"/>
+      </w:pPr>
+    </w:lvl>
+    <w:lvl w:ilvl="7">
+      <w:numFmt w:val="bullet"/>
+      <w:lvlText w:val="–"/>
+      <w:lvlJc w:val="left"/>
+      <w:pPr>
+        <w:ind w:left="5760" w:hanging="480"/>
+      </w:pPr>
+    </w:lvl>
+    <w:lvl w:ilvl="8">
+      <w:numFmt w:val="bullet"/>
+      <w:lvlText w:val="•"/>
+      <w:lvlJc w:val="left"/>
+      <w:pPr>
+        <w:ind w:left="6480" w:hanging="480"/>
+      </w:pPr>
+    </w:lvl>
+  </w:abstractNum>
   <w:num w:numId="1" w16cid:durableId="628165167">
     <w:abstractNumId w:val="0"/>
   </w:num>
@@ -954,6 +1330,15 @@
   </w:num>
   <w:num w:numId="4" w16cid:durableId="1322661934">
     <w:abstractNumId w:val="1"/>
+  </w:num>
+  <w:num w:numId="5" w16cid:durableId="1825581227">
+    <w:abstractNumId w:val="3"/>
+  </w:num>
+  <w:num w:numId="6" w16cid:durableId="1684631073">
+    <w:abstractNumId w:val="2"/>
+  </w:num>
+  <w:num w:numId="7" w16cid:durableId="561451773">
+    <w:abstractNumId w:val="4"/>
   </w:num>
 </w:numbering>
 </file>

</xml_diff>